<commit_message>
updated doc thru chap 14
</commit_message>
<xml_diff>
--- a/git a web developer job - mastering the modern workflow -- Notes.docx
+++ b/git a web developer job - mastering the modern workflow -- Notes.docx
@@ -2,6 +2,52 @@
 <file path=word/document.xml><?xml version="1.0" encoding="utf-8"?>
 <w:document xmlns:wpc="http://schemas.microsoft.com/office/word/2010/wordprocessingCanvas" xmlns:mc="http://schemas.openxmlformats.org/markup-compatibility/2006" xmlns:o="urn:schemas-microsoft-com:office:office" xmlns:r="http://schemas.openxmlformats.org/officeDocument/2006/relationships" xmlns:m="http://schemas.openxmlformats.org/officeDocument/2006/math" xmlns:v="urn:schemas-microsoft-com:vml" xmlns:wp14="http://schemas.microsoft.com/office/word/2010/wordprocessingDrawing" xmlns:wp="http://schemas.openxmlformats.org/drawingml/2006/wordprocessingDrawing" xmlns:w10="urn:schemas-microsoft-com:office:word" xmlns:w="http://schemas.openxmlformats.org/wordprocessingml/2006/main" xmlns:w14="http://schemas.microsoft.com/office/word/2010/wordml" xmlns:w15="http://schemas.microsoft.com/office/word/2012/wordml" xmlns:wpg="http://schemas.microsoft.com/office/word/2010/wordprocessingGroup" xmlns:wpi="http://schemas.microsoft.com/office/word/2010/wordprocessingInk" xmlns:wne="http://schemas.microsoft.com/office/word/2006/wordml" xmlns:wps="http://schemas.microsoft.com/office/word/2010/wordprocessingShape" mc:Ignorable="w14 w15 wp14">
   <w:body>
+    <w:p>
+      <w:pPr>
+        <w:rPr>
+          <w:b/>
+        </w:rPr>
+      </w:pPr>
+      <w:r>
+        <w:rPr>
+          <w:b/>
+        </w:rPr>
+        <w:t>Chap 2-7</w:t>
+      </w:r>
+      <w:r>
+        <w:rPr>
+          <w:b/>
+        </w:rPr>
+        <w:t xml:space="preserve"> Git essentials and VSCode</w:t>
+      </w:r>
+    </w:p>
+    <w:p>
+      <w:r>
+        <w:t xml:space="preserve">I know </w:t>
+      </w:r>
+      <w:r>
+        <w:t>all</w:t>
+      </w:r>
+      <w:r>
+        <w:t xml:space="preserve"> of this. Assume have VSCode installed and </w:t>
+      </w:r>
+      <w:r>
+        <w:t>git hub account.</w:t>
+      </w:r>
+    </w:p>
+    <w:p>
+      <w:pPr>
+        <w:rPr>
+          <w:b/>
+        </w:rPr>
+      </w:pPr>
+      <w:r>
+        <w:rPr>
+          <w:b/>
+        </w:rPr>
+        <w:t>Set up repo for our course</w:t>
+      </w:r>
+    </w:p>
     <w:p>
       <w:r>
         <w:rPr>
@@ -85,7 +131,6 @@
     </w:p>
     <w:p>
       <w:r>
-        <w:lastRenderedPageBreak/>
         <w:t>now clone his files</w:t>
       </w:r>
     </w:p>
@@ -193,9 +238,34 @@
       </w:r>
     </w:p>
     <w:p/>
+    <w:p/>
+    <w:p>
+      <w:pPr>
+        <w:rPr>
+          <w:b/>
+        </w:rPr>
+      </w:pPr>
+      <w:r>
+        <w:rPr>
+          <w:b/>
+        </w:rPr>
+        <w:t>Chap 8  - 12</w:t>
+      </w:r>
+      <w:r>
+        <w:rPr>
+          <w:b/>
+        </w:rPr>
+        <w:t xml:space="preserve"> NodeJS</w:t>
+      </w:r>
+    </w:p>
     <w:p>
       <w:r>
         <w:t>verify that we are still pointed at our own repo, not his</w:t>
+      </w:r>
+    </w:p>
+    <w:p>
+      <w:r>
+        <w:t>I already have NodeJs installed.</w:t>
       </w:r>
     </w:p>
     <w:p>
@@ -906,7 +976,6 @@
                 <w:sz w:val="20"/>
                 <w:szCs w:val="20"/>
               </w:rPr>
-              <w:lastRenderedPageBreak/>
               <w:t>Important Note About Package Versions To Save You Frustration</w:t>
             </w:r>
           </w:p>
@@ -1511,11 +1580,7 @@
           </w:tcPr>
           <w:p>
             <w:r>
-              <w:t xml:space="preserve">The package loader for node.  By default the package is loaded in the current working directory.  If –g is present it is </w:t>
-            </w:r>
-            <w:r>
-              <w:lastRenderedPageBreak/>
-              <w:t xml:space="preserve">loaded globally for the user account (in windows this is in </w:t>
+              <w:t xml:space="preserve">The package loader for node.  By default the package is loaded in the current working directory.  If –g is present it is loaded globally for the user account (in windows this is in </w:t>
             </w:r>
             <w:r>
               <w:rPr>
@@ -1534,11 +1599,6 @@
     </w:tbl>
     <w:p/>
     <w:p/>
-    <w:p>
-      <w:r>
-        <w:t>Finished Through Chap 12</w:t>
-      </w:r>
-    </w:p>
     <w:p/>
     <w:p/>
     <w:p>
@@ -1646,6 +1706,20 @@
         <w:rPr>
           <w:rFonts w:ascii="Consolas" w:hAnsi="Consolas"/>
         </w:rPr>
+        <w:t>npm install -y</w:t>
+      </w:r>
+    </w:p>
+    <w:p>
+      <w:pPr>
+        <w:shd w:val="clear" w:color="auto" w:fill="DEEAF6" w:themeFill="accent1" w:themeFillTint="33"/>
+        <w:rPr>
+          <w:rFonts w:ascii="Consolas" w:hAnsi="Consolas"/>
+        </w:rPr>
+      </w:pPr>
+      <w:r>
+        <w:rPr>
+          <w:rFonts w:ascii="Consolas" w:hAnsi="Consolas"/>
+        </w:rPr>
         <w:t>npm install webpack webpack-cli --save-dev</w:t>
       </w:r>
     </w:p>
@@ -1668,6 +1742,7 @@
         <w:rPr>
           <w:rFonts w:ascii="Consolas" w:hAnsi="Consolas"/>
         </w:rPr>
+        <w:lastRenderedPageBreak/>
         <w:t>create webpack config file as shown below</w:t>
       </w:r>
       <w:r>
@@ -1714,7 +1789,6 @@
         <w:rPr>
           <w:noProof/>
         </w:rPr>
-        <w:lastRenderedPageBreak/>
         <w:drawing>
           <wp:inline distT="0" distB="0" distL="0" distR="0" wp14:anchorId="5D7D16BE" wp14:editId="22DE6CBD">
             <wp:extent cx="5943600" cy="2120265"/>
@@ -1772,6 +1846,19 @@
           <w:rFonts w:ascii="Consolas" w:hAnsi="Consolas"/>
         </w:rPr>
         <w:t>modify the package.json file, adding the webpack line</w:t>
+      </w:r>
+      <w:r>
+        <w:rPr>
+          <w:rFonts w:ascii="Consolas" w:hAnsi="Consolas"/>
+        </w:rPr>
+        <w:t xml:space="preserve">. This will allows us to run the script using </w:t>
+      </w:r>
+      <w:r>
+        <w:rPr>
+          <w:rFonts w:ascii="Consolas" w:hAnsi="Consolas"/>
+          <w:shd w:val="clear" w:color="auto" w:fill="DEEAF6" w:themeFill="accent1" w:themeFillTint="33"/>
+        </w:rPr>
+        <w:t>npm run</w:t>
       </w:r>
     </w:p>
     <w:p>
@@ -2241,7 +2328,25 @@
         <w:rPr>
           <w:rFonts w:ascii="Consolas" w:hAnsi="Consolas"/>
         </w:rPr>
-        <w:t>Now run the dev script (which runs webpack)</w:t>
+        <w:t>Now run the dev script (which runs webpack</w:t>
+      </w:r>
+      <w:r>
+        <w:rPr>
+          <w:rFonts w:ascii="Consolas" w:hAnsi="Consolas"/>
+        </w:rPr>
+        <w:t xml:space="preserve"> using node</w:t>
+      </w:r>
+      <w:r>
+        <w:rPr>
+          <w:rFonts w:ascii="Consolas" w:hAnsi="Consolas"/>
+        </w:rPr>
+        <w:t>js</w:t>
+      </w:r>
+      <w:r>
+        <w:rPr>
+          <w:rFonts w:ascii="Consolas" w:hAnsi="Consolas"/>
+        </w:rPr>
+        <w:t>)</w:t>
       </w:r>
     </w:p>
     <w:p>
@@ -2669,13 +2774,7 @@
         <w:rPr>
           <w:rFonts w:ascii="Consolas" w:hAnsi="Consolas"/>
         </w:rPr>
-        <w:t>Now if we change the index.js file</w:t>
-      </w:r>
-      <w:r>
-        <w:rPr>
-          <w:rFonts w:ascii="Consolas" w:hAnsi="Consolas"/>
-        </w:rPr>
-        <w:t>, webpack recompiles.  We still have to hit F5 in the browser though to pick up the new changes</w:t>
+        <w:t>Now if we change the index.js file, webpack recompiles.  We still have to hit F5 in the browser though to pick up the new changes</w:t>
       </w:r>
     </w:p>
     <w:p>
@@ -2706,6 +2805,8 @@
           <w:rFonts w:ascii="Consolas" w:hAnsi="Consolas"/>
         </w:rPr>
       </w:pPr>
+      <w:bookmarkStart w:id="0" w:name="_GoBack"/>
+      <w:bookmarkEnd w:id="0"/>
     </w:p>
     <w:p>
       <w:pPr>
@@ -2730,7 +2831,7 @@
       <w:r>
         <w:rPr>
           <w:rFonts w:ascii="Consolas" w:hAnsi="Consolas"/>
-          <w:shd w:val="clear" w:color="auto" w:fill="FFFFFF" w:themeFill="background1"/>
+          <w:shd w:val="clear" w:color="auto" w:fill="DEEAF6" w:themeFill="accent1" w:themeFillTint="33"/>
         </w:rPr>
         <w:t>,</w:t>
       </w:r>
@@ -2883,8 +2984,6 @@
         </w:rPr>
         <w:t>Chap 14 done</w:t>
       </w:r>
-      <w:bookmarkStart w:id="0" w:name="_GoBack"/>
-      <w:bookmarkEnd w:id="0"/>
     </w:p>
     <w:sectPr>
       <w:pgSz w:w="12240" w:h="15840"/>

</xml_diff>